<commit_message>
Modifications to Iteration 3
</commit_message>
<xml_diff>
--- a/Iteration 3/Iteration 3 Final.docx
+++ b/Iteration 3/Iteration 3 Final.docx
@@ -666,6 +666,34 @@
           <w:sz w:val="32"/>
         </w:rPr>
         <w:t>: Instantiate Architectural Elements, Allocate Responsibilities and Define Interfaces</w:t>
+      </w:r>
+    </w:p>
+    <w:p>
+      <w:pPr>
+        <w:rPr>
+          <w:rFonts w:ascii="Times New Roman" w:hAnsi="Times New Roman" w:cs="Times New Roman"/>
+          <w:b/>
+          <w:sz w:val="32"/>
+        </w:rPr>
+      </w:pPr>
+    </w:p>
+    <w:p>
+      <w:pPr>
+        <w:rPr>
+          <w:rFonts w:ascii="Times New Roman" w:hAnsi="Times New Roman" w:cs="Times New Roman"/>
+        </w:rPr>
+      </w:pPr>
+      <w:r>
+        <w:rPr>
+          <w:rFonts w:ascii="Times New Roman" w:hAnsi="Times New Roman" w:cs="Times New Roman"/>
+        </w:rPr>
+        <w:t xml:space="preserve">The diagram below is a deployment diagram </w:t>
+      </w:r>
+      <w:r>
+        <w:rPr>
+          <w:rFonts w:ascii="Times New Roman" w:hAnsi="Times New Roman" w:cs="Times New Roman"/>
+        </w:rPr>
+        <w:t>that introduces redundancy into the system</w:t>
       </w:r>
     </w:p>
     <w:p>
@@ -711,6 +739,195 @@
       <w:pPr>
         <w:spacing w:after="160" w:line="259" w:lineRule="auto"/>
       </w:pPr>
+    </w:p>
+    <w:tbl>
+      <w:tblPr>
+        <w:tblStyle w:val="TableGrid"/>
+        <w:tblW w:w="0" w:type="auto"/>
+        <w:tblInd w:w="0" w:type="dxa"/>
+        <w:tblLook w:val="04A0" w:firstRow="1" w:lastRow="0" w:firstColumn="1" w:lastColumn="0" w:noHBand="0" w:noVBand="1"/>
+      </w:tblPr>
+      <w:tblGrid>
+        <w:gridCol w:w="1947"/>
+        <w:gridCol w:w="7403"/>
+      </w:tblGrid>
+      <w:tr>
+        <w:tc>
+          <w:tcPr>
+            <w:tcW w:w="1604" w:type="dxa"/>
+          </w:tcPr>
+          <w:p>
+            <w:pPr>
+              <w:spacing w:after="160" w:line="259" w:lineRule="auto"/>
+            </w:pPr>
+            <w:r>
+              <w:t>Element</w:t>
+            </w:r>
+          </w:p>
+        </w:tc>
+        <w:tc>
+          <w:tcPr>
+            <w:tcW w:w="7605" w:type="dxa"/>
+          </w:tcPr>
+          <w:p>
+            <w:pPr>
+              <w:spacing w:after="160" w:line="259" w:lineRule="auto"/>
+            </w:pPr>
+            <w:r>
+              <w:t>Responsibility</w:t>
+            </w:r>
+          </w:p>
+        </w:tc>
+      </w:tr>
+      <w:tr>
+        <w:tc>
+          <w:tcPr>
+            <w:tcW w:w="1604" w:type="dxa"/>
+          </w:tcPr>
+          <w:p>
+            <w:pPr>
+              <w:spacing w:after="160" w:line="259" w:lineRule="auto"/>
+            </w:pPr>
+            <w:proofErr w:type="spellStart"/>
+            <w:r>
+              <w:t>WebBrowser</w:t>
+            </w:r>
+            <w:proofErr w:type="spellEnd"/>
+          </w:p>
+        </w:tc>
+        <w:tc>
+          <w:tcPr>
+            <w:tcW w:w="7605" w:type="dxa"/>
+          </w:tcPr>
+          <w:p>
+            <w:pPr>
+              <w:spacing w:after="160" w:line="259" w:lineRule="auto"/>
+            </w:pPr>
+            <w:r>
+              <w:t>The client’s web browser.</w:t>
+            </w:r>
+          </w:p>
+        </w:tc>
+      </w:tr>
+      <w:tr>
+        <w:tc>
+          <w:tcPr>
+            <w:tcW w:w="1604" w:type="dxa"/>
+          </w:tcPr>
+          <w:p>
+            <w:pPr>
+              <w:spacing w:after="160" w:line="259" w:lineRule="auto"/>
+            </w:pPr>
+            <w:proofErr w:type="spellStart"/>
+            <w:r>
+              <w:t>LoadBalancer</w:t>
+            </w:r>
+            <w:proofErr w:type="spellEnd"/>
+          </w:p>
+        </w:tc>
+        <w:tc>
+          <w:tcPr>
+            <w:tcW w:w="7605" w:type="dxa"/>
+          </w:tcPr>
+          <w:p>
+            <w:pPr>
+              <w:spacing w:after="160" w:line="259" w:lineRule="auto"/>
+            </w:pPr>
+            <w:r>
+              <w:t>Receives requests from clients and sends them to the appropriate application servers. Also sends information back to clients. Also presents a public IP address</w:t>
+            </w:r>
+          </w:p>
+        </w:tc>
+      </w:tr>
+      <w:tr>
+        <w:tc>
+          <w:tcPr>
+            <w:tcW w:w="1604" w:type="dxa"/>
+          </w:tcPr>
+          <w:p>
+            <w:pPr>
+              <w:spacing w:after="160" w:line="259" w:lineRule="auto"/>
+            </w:pPr>
+            <w:proofErr w:type="spellStart"/>
+            <w:r>
+              <w:t>ApplicationServer</w:t>
+            </w:r>
+            <w:proofErr w:type="spellEnd"/>
+          </w:p>
+        </w:tc>
+        <w:tc>
+          <w:tcPr>
+            <w:tcW w:w="7605" w:type="dxa"/>
+          </w:tcPr>
+          <w:p>
+            <w:pPr>
+              <w:spacing w:after="160" w:line="259" w:lineRule="auto"/>
+            </w:pPr>
+            <w:r>
+              <w:t xml:space="preserve">Identical instances of the application server. </w:t>
+            </w:r>
+          </w:p>
+        </w:tc>
+      </w:tr>
+      <w:tr>
+        <w:tc>
+          <w:tcPr>
+            <w:tcW w:w="1604" w:type="dxa"/>
+          </w:tcPr>
+          <w:p>
+            <w:pPr>
+              <w:spacing w:after="160" w:line="259" w:lineRule="auto"/>
+            </w:pPr>
+            <w:proofErr w:type="spellStart"/>
+            <w:r>
+              <w:t>DatabaseServer</w:t>
+            </w:r>
+            <w:proofErr w:type="spellEnd"/>
+          </w:p>
+        </w:tc>
+        <w:tc>
+          <w:tcPr>
+            <w:tcW w:w="7605" w:type="dxa"/>
+          </w:tcPr>
+          <w:p>
+            <w:pPr>
+              <w:spacing w:after="160" w:line="259" w:lineRule="auto"/>
+            </w:pPr>
+            <w:r>
+              <w:t>Persistent storage using DBMS</w:t>
+            </w:r>
+            <w:bookmarkStart w:id="0" w:name="_GoBack"/>
+            <w:bookmarkEnd w:id="0"/>
+          </w:p>
+        </w:tc>
+      </w:tr>
+      <w:tr>
+        <w:tc>
+          <w:tcPr>
+            <w:tcW w:w="1604" w:type="dxa"/>
+          </w:tcPr>
+          <w:p>
+            <w:pPr>
+              <w:spacing w:after="160" w:line="259" w:lineRule="auto"/>
+            </w:pPr>
+          </w:p>
+        </w:tc>
+        <w:tc>
+          <w:tcPr>
+            <w:tcW w:w="7605" w:type="dxa"/>
+          </w:tcPr>
+          <w:p>
+            <w:pPr>
+              <w:spacing w:after="160" w:line="259" w:lineRule="auto"/>
+            </w:pPr>
+          </w:p>
+        </w:tc>
+      </w:tr>
+    </w:tbl>
+    <w:p>
+      <w:pPr>
+        <w:spacing w:after="160" w:line="259" w:lineRule="auto"/>
+      </w:pPr>
       <w:r>
         <w:br w:type="page"/>
       </w:r>
@@ -1295,8 +1512,6 @@
               </w:rPr>
               <w:t>QA-2</w:t>
             </w:r>
-            <w:bookmarkStart w:id="0" w:name="_GoBack"/>
-            <w:bookmarkEnd w:id="0"/>
           </w:p>
         </w:tc>
         <w:tc>

</xml_diff>